<commit_message>
updated site Wed 23 May 2018 11:43:04 EDT
</commit_message>
<xml_diff>
--- a/resume/index.docx
+++ b/resume/index.docx
@@ -6,44 +6,48 @@
       <w:pPr>
         <w:pStyle w:val="Links"/>
         <w:tabs>
+          <w:tab w:val="right" w:pos="4320"/>
+          <w:tab w:val="left" w:pos="5040"/>
           <w:tab w:val="right" w:pos="9360"/>
         </w:tabs>
       </w:pPr>
-      <w:bookmarkStart w:id="0" w:name="_GoBack"/>
-      <w:bookmarkEnd w:id="0"/>
+      <w:r>
+        <w:tab/>
+      </w:r>
       <w:r>
         <w:t>PhD Candidate</w:t>
       </w:r>
       <w:r>
         <w:tab/>
       </w:r>
-      <w:r>
-        <w:fldChar w:fldCharType="begin"/>
-      </w:r>
-      <w:r>
-        <w:instrText xml:space="preserve"> HYPERLINK "http://www.gabenespoli.com/" </w:instrText>
-      </w:r>
-      <w:r>
-        <w:fldChar w:fldCharType="separate"/>
-      </w:r>
-      <w:r>
+      <w:hyperlink r:id="rId7" w:history="1">
+        <w:r>
+          <w:rPr>
+            <w:rStyle w:val="Hyperlink"/>
+          </w:rPr>
+          <w:t>gabenespoli.com</w:t>
+        </w:r>
+      </w:hyperlink>
+      <w:r>
+        <w:tab/>
+      </w:r>
+    </w:p>
+    <w:p>
+      <w:pPr>
+        <w:pStyle w:val="Links"/>
+        <w:tabs>
+          <w:tab w:val="right" w:pos="4320"/>
+          <w:tab w:val="left" w:pos="5040"/>
+          <w:tab w:val="right" w:pos="9360"/>
+        </w:tabs>
         <w:rPr>
           <w:rStyle w:val="Hyperlink"/>
         </w:rPr>
-        <w:t>gabenespoli.com</w:t>
-      </w:r>
-      <w:r>
-        <w:fldChar w:fldCharType="end"/>
-      </w:r>
-    </w:p>
-    <w:p>
-      <w:pPr>
-        <w:pStyle w:val="Links"/>
-        <w:tabs>
-          <w:tab w:val="right" w:pos="9360"/>
-        </w:tabs>
-      </w:pPr>
-      <w:hyperlink r:id="rId7" w:history="1">
+      </w:pPr>
+      <w:r>
+        <w:tab/>
+      </w:r>
+      <w:hyperlink r:id="rId8" w:history="1">
         <w:r>
           <w:rPr>
             <w:rStyle w:val="Hyperlink"/>
@@ -52,9 +56,12 @@
         </w:r>
       </w:hyperlink>
       <w:r>
+        <w:rPr>
+          <w:rStyle w:val="Hyperlink"/>
+        </w:rPr>
         <w:tab/>
       </w:r>
-      <w:hyperlink r:id="rId8">
+      <w:hyperlink r:id="rId9">
         <w:r>
           <w:rPr>
             <w:rStyle w:val="Hyperlink"/>
@@ -75,18 +82,41 @@
       <w:pPr>
         <w:pStyle w:val="Links"/>
         <w:tabs>
+          <w:tab w:val="right" w:pos="4320"/>
+          <w:tab w:val="left" w:pos="5040"/>
           <w:tab w:val="right" w:pos="9360"/>
         </w:tabs>
       </w:pPr>
-      <w:hyperlink r:id="rId9">
-        <w:r>
-          <w:rPr>
-            <w:rStyle w:val="Hyperlink"/>
-          </w:rPr>
-          <w:t>Toronto, Ontario, Canada</w:t>
-        </w:r>
-      </w:hyperlink>
-      <w:r>
+      <w:r>
+        <w:tab/>
+      </w:r>
+      <w:bookmarkStart w:id="0" w:name="_GoBack"/>
+      <w:bookmarkEnd w:id="0"/>
+      <w:r>
+        <w:fldChar w:fldCharType="begin"/>
+      </w:r>
+      <w:r>
+        <w:instrText xml:space="preserve"> HYPERLINK "https://goo.gl/maps/xUCv7GDgGPy" \h </w:instrText>
+      </w:r>
+      <w:r>
+        <w:fldChar w:fldCharType="separate"/>
+      </w:r>
+      <w:r>
+        <w:rPr>
+          <w:rStyle w:val="Hyperlink"/>
+        </w:rPr>
+        <w:t>Toronto, Ontario, Canada</w:t>
+      </w:r>
+      <w:r>
+        <w:rPr>
+          <w:rStyle w:val="Hyperlink"/>
+        </w:rPr>
+        <w:fldChar w:fldCharType="end"/>
+      </w:r>
+      <w:r>
+        <w:rPr>
+          <w:rStyle w:val="Hyperlink"/>
+        </w:rPr>
         <w:tab/>
       </w:r>
       <w:hyperlink r:id="rId10">
@@ -110,6 +140,7 @@
       <w:pPr>
         <w:pStyle w:val="Links"/>
         <w:spacing w:before="120"/>
+        <w:jc w:val="center"/>
       </w:pPr>
       <w:bookmarkStart w:id="1" w:name="summary"/>
       <w:bookmarkEnd w:id="1"/>
@@ -126,6 +157,7 @@
     <w:p>
       <w:pPr>
         <w:pStyle w:val="Links"/>
+        <w:jc w:val="center"/>
       </w:pPr>
       <w:r>
         <w:rPr>
@@ -152,13 +184,7 @@
       <w:bookmarkStart w:id="2" w:name="work-experience"/>
       <w:bookmarkEnd w:id="2"/>
       <w:r>
-        <w:t>W</w:t>
-      </w:r>
-      <w:r>
-        <w:t>ork Experien</w:t>
-      </w:r>
-      <w:r>
-        <w:t>ce</w:t>
+        <w:t>Work Experience</w:t>
       </w:r>
     </w:p>
     <w:p>
@@ -224,10 +250,7 @@
         <w:pStyle w:val="Compact"/>
       </w:pPr>
       <w:r>
-        <w:t xml:space="preserve">Uses </w:t>
-      </w:r>
-      <w:r>
-        <w:t>signal processing algorithms for analyzing multi-channel biological data (e.g., filtering, time-frequency transforms, independent components analysis)</w:t>
+        <w:t>Uses signal processing algorithms for analyzing multi-channel biological data (e.g., filtering, time-frequency transforms, independent components analysis)</w:t>
       </w:r>
     </w:p>
     <w:p>
@@ -251,10 +274,7 @@
         <w:pStyle w:val="Compact"/>
       </w:pPr>
       <w:r>
-        <w:t>Deve</w:t>
-      </w:r>
-      <w:r>
-        <w:t>lops software for analysis of biological time-series data (</w:t>
+        <w:t>Develops software for analysis of biological time-series data (</w:t>
       </w:r>
       <w:hyperlink r:id="rId11">
         <w:r>
@@ -464,10 +484,7 @@
         <w:pStyle w:val="Compact"/>
       </w:pPr>
       <w:r>
-        <w:t>Manag</w:t>
-      </w:r>
-      <w:r>
-        <w:t>ed the purchasing of research tools, including EEG, VR, and eye-tracking</w:t>
+        <w:t>Managed the purchasing of research tools, including EEG, VR, and eye-tracking</w:t>
       </w:r>
     </w:p>
     <w:p>
@@ -553,10 +570,7 @@
         <w:pStyle w:val="Compact"/>
       </w:pPr>
       <w:r>
-        <w:t>Heavily involved</w:t>
-      </w:r>
-      <w:r>
-        <w:t xml:space="preserve"> in the purchasing of equipment, setup, maintenance, and running of a recording studio in the lab</w:t>
+        <w:t>Heavily involved in the purchasing of equipment, setup, maintenance, and running of a recording studio in the lab</w:t>
       </w:r>
     </w:p>
     <w:p>
@@ -572,10 +586,7 @@
         <w:pStyle w:val="Compact"/>
       </w:pPr>
       <w:r>
-        <w:t>Developed analysis tools and instructed others on their use (MATLAB, Microsoft Ex</w:t>
-      </w:r>
-      <w:r>
-        <w:t>cel)</w:t>
+        <w:t>Developed analysis tools and instructed others on their use (MATLAB, Microsoft Excel)</w:t>
       </w:r>
     </w:p>
     <w:p>
@@ -767,6 +778,7 @@
   <w:p>
     <w:pPr>
       <w:pStyle w:val="Heading1"/>
+      <w:jc w:val="center"/>
     </w:pPr>
     <w:r>
       <w:t>Gabe Nespoli</w:t>
@@ -1781,6 +1793,13 @@
     <w:lsdException w:name="Light Grid"/>
     <w:lsdException w:name="Medium Shading 1"/>
     <w:lsdException w:name="Medium Shading 2"/>
+    <w:lsdException w:name="Medium List 1"/>
+    <w:lsdException w:name="Medium List 2"/>
+    <w:lsdException w:name="Medium Grid 1"/>
+    <w:lsdException w:name="Medium Grid 2"/>
+    <w:lsdException w:name="Medium Grid 3"/>
+    <w:lsdException w:name="Dark List"/>
+    <w:lsdException w:name="Colorful Shading"/>
     <w:lsdException w:name="Colorful List"/>
     <w:lsdException w:name="Colorful Grid"/>
     <w:lsdException w:name="Light Shading Accent 1"/>
@@ -2058,7 +2077,7 @@
       <w:rFonts w:asciiTheme="majorHAnsi" w:eastAsiaTheme="majorEastAsia" w:hAnsiTheme="majorHAnsi" w:cstheme="majorBidi"/>
       <w:b/>
       <w:bCs/>
-      <w:color w:val="4F81BD" w:themeColor="accent1"/>
+      <w:color w:val="4472C4" w:themeColor="accent1"/>
     </w:rPr>
   </w:style>
   <w:style w:type="paragraph" w:styleId="Heading5">
@@ -2078,7 +2097,7 @@
       <w:rFonts w:asciiTheme="majorHAnsi" w:eastAsiaTheme="majorEastAsia" w:hAnsiTheme="majorHAnsi" w:cstheme="majorBidi"/>
       <w:i/>
       <w:iCs/>
-      <w:color w:val="4F81BD" w:themeColor="accent1"/>
+      <w:color w:val="4472C4" w:themeColor="accent1"/>
     </w:rPr>
   </w:style>
   <w:style w:type="paragraph" w:styleId="Heading6">
@@ -2096,12 +2115,13 @@
     </w:pPr>
     <w:rPr>
       <w:rFonts w:asciiTheme="majorHAnsi" w:eastAsiaTheme="majorEastAsia" w:hAnsiTheme="majorHAnsi" w:cstheme="majorBidi"/>
-      <w:color w:val="4F81BD" w:themeColor="accent1"/>
+      <w:color w:val="4472C4" w:themeColor="accent1"/>
     </w:rPr>
   </w:style>
   <w:style w:type="character" w:default="1" w:styleId="DefaultParagraphFont">
     <w:name w:val="Default Paragraph Font"/>
     <w:uiPriority w:val="1"/>
+    <w:semiHidden/>
     <w:unhideWhenUsed/>
   </w:style>
   <w:style w:type="table" w:default="1" w:styleId="TableNormal">
@@ -2171,7 +2191,7 @@
       <w:rFonts w:asciiTheme="majorHAnsi" w:eastAsiaTheme="majorEastAsia" w:hAnsiTheme="majorHAnsi" w:cstheme="majorBidi"/>
       <w:b/>
       <w:bCs/>
-      <w:color w:val="345A8A" w:themeColor="accent1" w:themeShade="B5"/>
+      <w:color w:val="2D4F8E" w:themeColor="accent1" w:themeShade="B5"/>
       <w:sz w:val="36"/>
       <w:szCs w:val="36"/>
     </w:rPr>
@@ -2332,7 +2352,7 @@
     <w:name w:val="Hyperlink"/>
     <w:basedOn w:val="CaptionChar"/>
     <w:rPr>
-      <w:color w:val="4F81BD" w:themeColor="accent1"/>
+      <w:color w:val="4472C4" w:themeColor="accent1"/>
     </w:rPr>
   </w:style>
   <w:style w:type="paragraph" w:styleId="TOCHeading">
@@ -2350,7 +2370,7 @@
       <w:rFonts w:asciiTheme="majorHAnsi" w:hAnsiTheme="majorHAnsi"/>
       <w:b w:val="0"/>
       <w:bCs w:val="0"/>
-      <w:color w:val="365F91" w:themeColor="accent1" w:themeShade="BF"/>
+      <w:color w:val="2F5496" w:themeColor="accent1" w:themeShade="BF"/>
     </w:rPr>
   </w:style>
   <w:style w:type="paragraph" w:customStyle="1" w:styleId="SourceCode">
@@ -2720,7 +2740,7 @@
     <w:unhideWhenUsed/>
     <w:rsid w:val="00BE031D"/>
     <w:rPr>
-      <w:color w:val="800080" w:themeColor="followedHyperlink"/>
+      <w:color w:val="954F72" w:themeColor="followedHyperlink"/>
       <w:u w:val="single"/>
     </w:rPr>
   </w:style>
@@ -2738,44 +2758,44 @@
         <a:sysClr val="window" lastClr="FFFFFF"/>
       </a:lt1>
       <a:dk2>
-        <a:srgbClr val="1F497D"/>
+        <a:srgbClr val="44546A"/>
       </a:dk2>
       <a:lt2>
-        <a:srgbClr val="EEECE1"/>
+        <a:srgbClr val="E7E6E6"/>
       </a:lt2>
       <a:accent1>
-        <a:srgbClr val="4F81BD"/>
+        <a:srgbClr val="4472C4"/>
       </a:accent1>
       <a:accent2>
-        <a:srgbClr val="C0504D"/>
+        <a:srgbClr val="ED7D31"/>
       </a:accent2>
       <a:accent3>
-        <a:srgbClr val="9BBB59"/>
+        <a:srgbClr val="A5A5A5"/>
       </a:accent3>
       <a:accent4>
-        <a:srgbClr val="8064A2"/>
+        <a:srgbClr val="FFC000"/>
       </a:accent4>
       <a:accent5>
-        <a:srgbClr val="4BACC6"/>
+        <a:srgbClr val="5B9BD5"/>
       </a:accent5>
       <a:accent6>
-        <a:srgbClr val="F79646"/>
+        <a:srgbClr val="70AD47"/>
       </a:accent6>
       <a:hlink>
-        <a:srgbClr val="0000FF"/>
+        <a:srgbClr val="0563C1"/>
       </a:hlink>
       <a:folHlink>
-        <a:srgbClr val="800080"/>
+        <a:srgbClr val="954F72"/>
       </a:folHlink>
     </a:clrScheme>
     <a:fontScheme name="Office">
       <a:majorFont>
-        <a:latin typeface="Calibri"/>
+        <a:latin typeface="Calibri Light" panose="020F0302020204030204"/>
         <a:ea typeface=""/>
         <a:cs typeface=""/>
-        <a:font script="Jpan" typeface="ＭＳ ゴシック"/>
+        <a:font script="Jpan" typeface="Yu Gothic Light"/>
         <a:font script="Hang" typeface="맑은 고딕"/>
-        <a:font script="Hans" typeface="宋体"/>
+        <a:font script="Hans" typeface="DengXian Light"/>
         <a:font script="Hant" typeface="新細明體"/>
         <a:font script="Arab" typeface="Times New Roman"/>
         <a:font script="Hebr" typeface="Times New Roman"/>
@@ -2802,14 +2822,15 @@
         <a:font script="Mong" typeface="Mongolian Baiti"/>
         <a:font script="Viet" typeface="Times New Roman"/>
         <a:font script="Uigh" typeface="Microsoft Uighur"/>
+        <a:font script="Geor" typeface="Sylfaen"/>
       </a:majorFont>
       <a:minorFont>
-        <a:latin typeface="Cambria"/>
+        <a:latin typeface="Calibri" panose="020F0502020204030204"/>
         <a:ea typeface=""/>
         <a:cs typeface=""/>
-        <a:font script="Jpan" typeface="ＭＳ 明朝"/>
+        <a:font script="Jpan" typeface="Yu Mincho"/>
         <a:font script="Hang" typeface="맑은 고딕"/>
-        <a:font script="Hans" typeface="宋体"/>
+        <a:font script="Hans" typeface="DengXian"/>
         <a:font script="Hant" typeface="新細明體"/>
         <a:font script="Arab" typeface="Arial"/>
         <a:font script="Hebr" typeface="Arial"/>
@@ -2836,6 +2857,7 @@
         <a:font script="Mong" typeface="Mongolian Baiti"/>
         <a:font script="Viet" typeface="Arial"/>
         <a:font script="Uigh" typeface="Microsoft Uighur"/>
+        <a:font script="Geor" typeface="Sylfaen"/>
       </a:minorFont>
     </a:fontScheme>
     <a:fmtScheme name="Office">
@@ -2847,200 +2869,141 @@
           <a:gsLst>
             <a:gs pos="0">
               <a:schemeClr val="phClr">
-                <a:tint val="50000"/>
-                <a:satMod val="300000"/>
+                <a:lumMod val="110000"/>
+                <a:satMod val="105000"/>
+                <a:tint val="67000"/>
               </a:schemeClr>
             </a:gs>
-            <a:gs pos="35000">
+            <a:gs pos="50000">
               <a:schemeClr val="phClr">
-                <a:tint val="37000"/>
-                <a:satMod val="300000"/>
+                <a:lumMod val="105000"/>
+                <a:satMod val="103000"/>
+                <a:tint val="73000"/>
               </a:schemeClr>
             </a:gs>
             <a:gs pos="100000">
               <a:schemeClr val="phClr">
-                <a:tint val="15000"/>
-                <a:satMod val="350000"/>
+                <a:lumMod val="105000"/>
+                <a:satMod val="109000"/>
+                <a:tint val="81000"/>
               </a:schemeClr>
             </a:gs>
           </a:gsLst>
-          <a:lin ang="16200000" scaled="1"/>
+          <a:lin ang="5400000" scaled="0"/>
         </a:gradFill>
         <a:gradFill rotWithShape="1">
           <a:gsLst>
             <a:gs pos="0">
               <a:schemeClr val="phClr">
-                <a:tint val="100000"/>
+                <a:satMod val="103000"/>
+                <a:lumMod val="102000"/>
+                <a:tint val="94000"/>
+              </a:schemeClr>
+            </a:gs>
+            <a:gs pos="50000">
+              <a:schemeClr val="phClr">
+                <a:satMod val="110000"/>
+                <a:lumMod val="100000"/>
                 <a:shade val="100000"/>
-                <a:satMod val="130000"/>
               </a:schemeClr>
             </a:gs>
             <a:gs pos="100000">
               <a:schemeClr val="phClr">
-                <a:tint val="50000"/>
-                <a:shade val="100000"/>
-                <a:satMod val="350000"/>
+                <a:lumMod val="99000"/>
+                <a:satMod val="120000"/>
+                <a:shade val="78000"/>
               </a:schemeClr>
             </a:gs>
           </a:gsLst>
-          <a:lin ang="16200000" scaled="0"/>
+          <a:lin ang="5400000" scaled="0"/>
         </a:gradFill>
       </a:fillStyleLst>
       <a:lnStyleLst>
-        <a:ln w="9525" cap="flat" cmpd="sng" algn="ctr">
-          <a:solidFill>
-            <a:schemeClr val="phClr">
-              <a:shade val="95000"/>
-              <a:satMod val="105000"/>
-            </a:schemeClr>
-          </a:solidFill>
-          <a:prstDash val="solid"/>
-        </a:ln>
-        <a:ln w="25400" cap="flat" cmpd="sng" algn="ctr">
+        <a:ln w="6350" cap="flat" cmpd="sng" algn="ctr">
           <a:solidFill>
             <a:schemeClr val="phClr"/>
           </a:solidFill>
           <a:prstDash val="solid"/>
+          <a:miter lim="800000"/>
         </a:ln>
-        <a:ln w="38100" cap="flat" cmpd="sng" algn="ctr">
+        <a:ln w="12700" cap="flat" cmpd="sng" algn="ctr">
           <a:solidFill>
             <a:schemeClr val="phClr"/>
           </a:solidFill>
           <a:prstDash val="solid"/>
+          <a:miter lim="800000"/>
+        </a:ln>
+        <a:ln w="19050" cap="flat" cmpd="sng" algn="ctr">
+          <a:solidFill>
+            <a:schemeClr val="phClr"/>
+          </a:solidFill>
+          <a:prstDash val="solid"/>
+          <a:miter lim="800000"/>
         </a:ln>
       </a:lnStyleLst>
       <a:effectStyleLst>
         <a:effectStyle>
+          <a:effectLst/>
+        </a:effectStyle>
+        <a:effectStyle>
+          <a:effectLst/>
+        </a:effectStyle>
+        <a:effectStyle>
           <a:effectLst>
-            <a:outerShdw blurRad="40000" dist="20000" dir="5400000" rotWithShape="0">
+            <a:outerShdw blurRad="57150" dist="19050" dir="5400000" algn="ctr" rotWithShape="0">
               <a:srgbClr val="000000">
-                <a:alpha val="38000"/>
+                <a:alpha val="63000"/>
               </a:srgbClr>
             </a:outerShdw>
           </a:effectLst>
-        </a:effectStyle>
-        <a:effectStyle>
-          <a:effectLst>
-            <a:outerShdw blurRad="40000" dist="23000" dir="5400000" rotWithShape="0">
-              <a:srgbClr val="000000">
-                <a:alpha val="35000"/>
-              </a:srgbClr>
-            </a:outerShdw>
-          </a:effectLst>
-        </a:effectStyle>
-        <a:effectStyle>
-          <a:effectLst>
-            <a:outerShdw blurRad="40000" dist="23000" dir="5400000" rotWithShape="0">
-              <a:srgbClr val="000000">
-                <a:alpha val="35000"/>
-              </a:srgbClr>
-            </a:outerShdw>
-          </a:effectLst>
-          <a:scene3d>
-            <a:camera prst="orthographicFront">
-              <a:rot lat="0" lon="0" rev="0"/>
-            </a:camera>
-            <a:lightRig rig="threePt" dir="t">
-              <a:rot lat="0" lon="0" rev="1200000"/>
-            </a:lightRig>
-          </a:scene3d>
-          <a:sp3d>
-            <a:bevelT w="63500" h="25400"/>
-          </a:sp3d>
         </a:effectStyle>
       </a:effectStyleLst>
       <a:bgFillStyleLst>
         <a:solidFill>
           <a:schemeClr val="phClr"/>
         </a:solidFill>
+        <a:solidFill>
+          <a:schemeClr val="phClr">
+            <a:tint val="95000"/>
+            <a:satMod val="170000"/>
+          </a:schemeClr>
+        </a:solidFill>
         <a:gradFill rotWithShape="1">
           <a:gsLst>
             <a:gs pos="0">
               <a:schemeClr val="phClr">
-                <a:tint val="40000"/>
-                <a:satMod val="350000"/>
+                <a:tint val="93000"/>
+                <a:satMod val="150000"/>
+                <a:shade val="98000"/>
+                <a:lumMod val="102000"/>
               </a:schemeClr>
             </a:gs>
-            <a:gs pos="40000">
+            <a:gs pos="50000">
               <a:schemeClr val="phClr">
-                <a:tint val="45000"/>
-                <a:shade val="99000"/>
-                <a:satMod val="350000"/>
+                <a:tint val="98000"/>
+                <a:satMod val="130000"/>
+                <a:shade val="90000"/>
+                <a:lumMod val="103000"/>
               </a:schemeClr>
             </a:gs>
             <a:gs pos="100000">
               <a:schemeClr val="phClr">
-                <a:shade val="20000"/>
-                <a:satMod val="255000"/>
+                <a:shade val="63000"/>
+                <a:satMod val="120000"/>
               </a:schemeClr>
             </a:gs>
           </a:gsLst>
-          <a:path path="circle">
-            <a:fillToRect l="50000" t="-80000" r="50000" b="180000"/>
-          </a:path>
-        </a:gradFill>
-        <a:gradFill rotWithShape="1">
-          <a:gsLst>
-            <a:gs pos="0">
-              <a:schemeClr val="phClr">
-                <a:tint val="80000"/>
-                <a:satMod val="300000"/>
-              </a:schemeClr>
-            </a:gs>
-            <a:gs pos="100000">
-              <a:schemeClr val="phClr">
-                <a:shade val="30000"/>
-                <a:satMod val="200000"/>
-              </a:schemeClr>
-            </a:gs>
-          </a:gsLst>
-          <a:path path="circle">
-            <a:fillToRect l="50000" t="50000" r="50000" b="50000"/>
-          </a:path>
+          <a:lin ang="5400000" scaled="0"/>
         </a:gradFill>
       </a:bgFillStyleLst>
     </a:fmtScheme>
   </a:themeElements>
-  <a:objectDefaults>
-    <a:spDef>
-      <a:spPr/>
-      <a:bodyPr/>
-      <a:lstStyle/>
-      <a:style>
-        <a:lnRef idx="1">
-          <a:schemeClr val="accent1"/>
-        </a:lnRef>
-        <a:fillRef idx="3">
-          <a:schemeClr val="accent1"/>
-        </a:fillRef>
-        <a:effectRef idx="2">
-          <a:schemeClr val="accent1"/>
-        </a:effectRef>
-        <a:fontRef idx="minor">
-          <a:schemeClr val="lt1"/>
-        </a:fontRef>
-      </a:style>
-    </a:spDef>
-    <a:lnDef>
-      <a:spPr/>
-      <a:bodyPr/>
-      <a:lstStyle/>
-      <a:style>
-        <a:lnRef idx="2">
-          <a:schemeClr val="accent1"/>
-        </a:lnRef>
-        <a:fillRef idx="0">
-          <a:schemeClr val="accent1"/>
-        </a:fillRef>
-        <a:effectRef idx="1">
-          <a:schemeClr val="accent1"/>
-        </a:effectRef>
-        <a:fontRef idx="minor">
-          <a:schemeClr val="tx1"/>
-        </a:fontRef>
-      </a:style>
-    </a:lnDef>
-  </a:objectDefaults>
+  <a:objectDefaults/>
   <a:extraClrSchemeLst/>
+  <a:extLst>
+    <a:ext uri="{05A4C25C-085E-4340-85A3-A5531E510DB2}">
+      <thm15:themeFamily xmlns:thm15="http://schemas.microsoft.com/office/thememl/2012/main" name="Office Theme" id="{62F939B6-93AF-4DB8-9C6B-D6C7DFDC589F}" vid="{4A3C46E8-61CC-4603-A589-7422A47A8E4A}"/>
+    </a:ext>
+  </a:extLst>
 </a:theme>
 </file>
</xml_diff>

<commit_message>
updated site Thu 24 May 2018 06:13:27 EDT
</commit_message>
<xml_diff>
--- a/resume/index.docx
+++ b/resume/index.docx
@@ -90,36 +90,21 @@
       <w:r>
         <w:tab/>
       </w:r>
-      <w:bookmarkStart w:id="0" w:name="_GoBack"/>
-      <w:bookmarkEnd w:id="0"/>
-      <w:r>
-        <w:fldChar w:fldCharType="begin"/>
-      </w:r>
-      <w:r>
-        <w:instrText xml:space="preserve"> HYPERLINK "https://goo.gl/maps/xUCv7GDgGPy" \h </w:instrText>
-      </w:r>
-      <w:r>
-        <w:fldChar w:fldCharType="separate"/>
-      </w:r>
-      <w:r>
-        <w:rPr>
-          <w:rStyle w:val="Hyperlink"/>
-        </w:rPr>
-        <w:t>Toronto, Ontario, Canada</w:t>
-      </w:r>
-      <w:r>
-        <w:rPr>
-          <w:rStyle w:val="Hyperlink"/>
-        </w:rPr>
-        <w:fldChar w:fldCharType="end"/>
-      </w:r>
+      <w:hyperlink r:id="rId10">
+        <w:r>
+          <w:rPr>
+            <w:rStyle w:val="Hyperlink"/>
+          </w:rPr>
+          <w:t>Toronto, Ontario, Canada</w:t>
+        </w:r>
+      </w:hyperlink>
       <w:r>
         <w:rPr>
           <w:rStyle w:val="Hyperlink"/>
         </w:rPr>
         <w:tab/>
       </w:r>
-      <w:hyperlink r:id="rId10">
+      <w:hyperlink r:id="rId11">
         <w:r>
           <w:rPr>
             <w:rStyle w:val="Hyperlink"/>
@@ -142,8 +127,8 @@
         <w:spacing w:before="120"/>
         <w:jc w:val="center"/>
       </w:pPr>
-      <w:bookmarkStart w:id="1" w:name="summary"/>
-      <w:bookmarkEnd w:id="1"/>
+      <w:bookmarkStart w:id="0" w:name="summary"/>
+      <w:bookmarkEnd w:id="0"/>
       <w:r>
         <w:rPr>
           <w:i/>
@@ -166,7 +151,16 @@
         <w:t>Tools</w:t>
       </w:r>
       <w:r>
-        <w:t xml:space="preserve">: MATLAB/Octave, Python, R, Linux, </w:t>
+        <w:t>: MATLAB</w:t>
+      </w:r>
+      <w:r>
+        <w:t xml:space="preserve">, Python, R, </w:t>
+      </w:r>
+      <w:r>
+        <w:t xml:space="preserve">Shell, </w:t>
+      </w:r>
+      <w:r>
+        <w:t xml:space="preserve">Linux, </w:t>
       </w:r>
       <w:proofErr w:type="spellStart"/>
       <w:r>
@@ -181,18 +175,18 @@
       <w:pPr>
         <w:pStyle w:val="Heading2"/>
       </w:pPr>
-      <w:bookmarkStart w:id="2" w:name="work-experience"/>
+      <w:bookmarkStart w:id="1" w:name="work-experience"/>
+      <w:bookmarkEnd w:id="1"/>
+      <w:r>
+        <w:t>Work Experience</w:t>
+      </w:r>
+    </w:p>
+    <w:p>
+      <w:pPr>
+        <w:pStyle w:val="Heading3"/>
+      </w:pPr>
+      <w:bookmarkStart w:id="2" w:name="phd-candidate"/>
       <w:bookmarkEnd w:id="2"/>
-      <w:r>
-        <w:t>Work Experience</w:t>
-      </w:r>
-    </w:p>
-    <w:p>
-      <w:pPr>
-        <w:pStyle w:val="Heading3"/>
-      </w:pPr>
-      <w:bookmarkStart w:id="3" w:name="phd-candidate"/>
-      <w:bookmarkEnd w:id="3"/>
       <w:r>
         <w:t>PhD Candidate</w:t>
       </w:r>
@@ -234,85 +228,140 @@
         <w:pStyle w:val="Compact"/>
       </w:pPr>
       <w:r>
-        <w:t>Designs and programs experiments, collects and analyzes data, and effectively communicates results in papers, posters, and presentations</w:t>
-      </w:r>
-    </w:p>
-    <w:p>
-      <w:pPr>
-        <w:pStyle w:val="Compact"/>
-      </w:pPr>
-      <w:r>
-        <w:t>Communicates technical ideas to non-technical audiences with ease</w:t>
-      </w:r>
-    </w:p>
-    <w:p>
-      <w:pPr>
-        <w:pStyle w:val="Compact"/>
-      </w:pPr>
-      <w:r>
-        <w:t>Uses signal processing algorithms for analyzing multi-channel biological data (e.g., filtering, time-frequency transforms, independent components analysis)</w:t>
-      </w:r>
-    </w:p>
-    <w:p>
-      <w:pPr>
-        <w:pStyle w:val="Compact"/>
-      </w:pPr>
-      <w:r>
-        <w:t>A/B testing to compare different analysis pipelines</w:t>
-      </w:r>
-    </w:p>
-    <w:p>
-      <w:pPr>
-        <w:pStyle w:val="Compact"/>
-      </w:pPr>
-      <w:r>
-        <w:t>Gives workshops on data analysis and programming</w:t>
-      </w:r>
-    </w:p>
-    <w:p>
-      <w:pPr>
-        <w:pStyle w:val="Compact"/>
-      </w:pPr>
-      <w:r>
-        <w:t>Develops software for analysis of biological time-series data (</w:t>
-      </w:r>
-      <w:hyperlink r:id="rId11">
+        <w:t>Designs and programs experiments measuring neural (EE</w:t>
+      </w:r>
+      <w:r>
+        <w:t>G, FFR; </w:t>
+      </w:r>
+      <w:hyperlink r:id="rId12" w:history="1">
+        <w:proofErr w:type="spellStart"/>
         <w:r>
           <w:rPr>
             <w:rStyle w:val="Hyperlink"/>
+            <w:rFonts w:eastAsia="Times New Roman"/>
+          </w:rPr>
+          <w:t>BioSemi</w:t>
+        </w:r>
+        <w:proofErr w:type="spellEnd"/>
+      </w:hyperlink>
+      <w:r>
+        <w:t>, </w:t>
+      </w:r>
+      <w:hyperlink r:id="rId13" w:history="1">
+        <w:r>
+          <w:rPr>
+            <w:rStyle w:val="Hyperlink"/>
+            <w:rFonts w:eastAsia="Times New Roman"/>
+          </w:rPr>
+          <w:t>Biopac</w:t>
+        </w:r>
+      </w:hyperlink>
+      <w:r>
+        <w:t> and physiological (SCL, EMG, HR; </w:t>
+      </w:r>
+      <w:hyperlink r:id="rId14" w:history="1">
+        <w:r>
+          <w:rPr>
+            <w:rStyle w:val="Hyperlink"/>
+            <w:rFonts w:eastAsia="Times New Roman"/>
+          </w:rPr>
+          <w:t>Biopac</w:t>
+        </w:r>
+      </w:hyperlink>
+      <w:r>
+        <w:t>) activity</w:t>
+      </w:r>
+    </w:p>
+    <w:p>
+      <w:pPr>
+        <w:pStyle w:val="Compact"/>
+      </w:pPr>
+      <w:r>
+        <w:t>Uses signal processing algorithms for analyzing multi-channel biological data (e.g., filtering, time-frequency transforms, independent components analysis)</w:t>
+      </w:r>
+    </w:p>
+    <w:p>
+      <w:pPr>
+        <w:pStyle w:val="Compact"/>
+      </w:pPr>
+      <w:r>
+        <w:t>A/B testing to compare different analysis pipelines</w:t>
+      </w:r>
+    </w:p>
+    <w:p>
+      <w:pPr>
+        <w:pStyle w:val="Compact"/>
+      </w:pPr>
+      <w:r>
+        <w:t xml:space="preserve">Gained a reputation </w:t>
+      </w:r>
+      <w:r>
+        <w:t xml:space="preserve">for EEG expertise, and </w:t>
+      </w:r>
+      <w:r>
+        <w:t>consults</w:t>
+      </w:r>
+      <w:r>
+        <w:t xml:space="preserve"> on research design and analysis</w:t>
+      </w:r>
+    </w:p>
+    <w:p>
+      <w:pPr>
+        <w:pStyle w:val="Compact"/>
+      </w:pPr>
+      <w:r>
+        <w:t>Communicates technical ideas to non-technical audiences with ease</w:t>
+      </w:r>
+    </w:p>
+    <w:p>
+      <w:pPr>
+        <w:pStyle w:val="Compact"/>
+      </w:pPr>
+      <w:r>
+        <w:t>Gives biannual workshops on data analysis, signal processing and programming in MATLAB for 5-10 attendees</w:t>
+      </w:r>
+    </w:p>
+    <w:p>
+      <w:pPr>
+        <w:pStyle w:val="Compact"/>
+      </w:pPr>
+      <w:r>
+        <w:t>Develops software for analysis and visualization of biological time-series data (</w:t>
+      </w:r>
+      <w:hyperlink r:id="rId15" w:history="1">
+        <w:r>
+          <w:rPr>
+            <w:rStyle w:val="Hyperlink"/>
+            <w:rFonts w:eastAsia="Times New Roman"/>
           </w:rPr>
           <w:t>link</w:t>
         </w:r>
       </w:hyperlink>
       <w:r>
-        <w:t>)</w:t>
-      </w:r>
-    </w:p>
-    <w:p>
-      <w:pPr>
-        <w:pStyle w:val="Compact"/>
-      </w:pPr>
-      <w:r>
-        <w:t>Develops an analysis framework for analyzing neural entrainment (</w:t>
-      </w:r>
-      <w:hyperlink r:id="rId12">
+        <w:t>) and for measuring neural entrainment (</w:t>
+      </w:r>
+      <w:hyperlink r:id="rId16" w:history="1">
         <w:r>
           <w:rPr>
             <w:rStyle w:val="Hyperlink"/>
+            <w:rFonts w:eastAsia="Times New Roman"/>
           </w:rPr>
           <w:t>link</w:t>
         </w:r>
       </w:hyperlink>
       <w:r>
-        <w:t>)</w:t>
+        <w:t xml:space="preserve">), which are in </w:t>
+      </w:r>
+      <w:r>
+        <w:t>use by others in the department</w:t>
       </w:r>
     </w:p>
     <w:p>
       <w:pPr>
         <w:pStyle w:val="Heading3"/>
       </w:pPr>
-      <w:bookmarkStart w:id="4" w:name="ma-student"/>
-      <w:bookmarkEnd w:id="4"/>
+      <w:bookmarkStart w:id="3" w:name="ma-student"/>
+      <w:bookmarkEnd w:id="3"/>
       <w:r>
         <w:t>MA Student</w:t>
       </w:r>
@@ -382,15 +431,43 @@
         <w:pStyle w:val="Compact"/>
       </w:pPr>
       <w:r>
-        <w:t>Developed scripts for extracting spectral features from EEG data, using both Fourier and wavelet methods</w:t>
+        <w:t>Quickly learned and served as the resident expert in EEG analysis software (</w:t>
+      </w:r>
+      <w:hyperlink r:id="rId17" w:history="1">
+        <w:r>
+          <w:rPr>
+            <w:rStyle w:val="Hyperlink"/>
+            <w:rFonts w:eastAsia="Times New Roman"/>
+            <w:sz w:val="27"/>
+            <w:szCs w:val="27"/>
+          </w:rPr>
+          <w:t>EEGLAB</w:t>
+        </w:r>
+      </w:hyperlink>
+      <w:r>
+        <w:t>)</w:t>
+      </w:r>
+    </w:p>
+    <w:p>
+      <w:pPr>
+        <w:pStyle w:val="Compact"/>
+      </w:pPr>
+      <w:r>
+        <w:t xml:space="preserve">Developed scripts for extracting spectral features from EEG data, using </w:t>
+      </w:r>
+      <w:r>
+        <w:t xml:space="preserve">both Fourier and </w:t>
+      </w:r>
+      <w:r>
+        <w:t>wavelet methods</w:t>
       </w:r>
     </w:p>
     <w:p>
       <w:pPr>
         <w:pStyle w:val="Heading3"/>
       </w:pPr>
-      <w:bookmarkStart w:id="5" w:name="research-operations-coordinator"/>
-      <w:bookmarkEnd w:id="5"/>
+      <w:bookmarkStart w:id="4" w:name="research-operations-coordinator"/>
+      <w:bookmarkEnd w:id="4"/>
       <w:r>
         <w:t>Research Operations Coordinator</w:t>
       </w:r>
@@ -491,8 +568,8 @@
       <w:pPr>
         <w:pStyle w:val="Heading3"/>
       </w:pPr>
-      <w:bookmarkStart w:id="6" w:name="lab-manager"/>
-      <w:bookmarkEnd w:id="6"/>
+      <w:bookmarkStart w:id="5" w:name="lab-manager"/>
+      <w:bookmarkEnd w:id="5"/>
       <w:r>
         <w:t>Lab Manager</w:t>
       </w:r>
@@ -570,7 +647,13 @@
         <w:pStyle w:val="Compact"/>
       </w:pPr>
       <w:r>
-        <w:t>Heavily involved in the purchasing of equipment, setup, maintenance, and running of a recording studio in the lab</w:t>
+        <w:t>Involved in the purchasing</w:t>
+      </w:r>
+      <w:r>
+        <w:t>, setu</w:t>
+      </w:r>
+      <w:r>
+        <w:t>p, maintenance, and running of the lab’s recording studio</w:t>
       </w:r>
     </w:p>
     <w:p>
@@ -578,7 +661,7 @@
         <w:pStyle w:val="Compact"/>
       </w:pPr>
       <w:r>
-        <w:t>Recorded and edited audio/video stimuli (Avid Pro Tools, Adobe Premiere Pro)</w:t>
+        <w:t>Recorded and edited audio/video stimuli (Pro Tools, Premiere Pro)</w:t>
       </w:r>
     </w:p>
     <w:p>
@@ -586,7 +669,7 @@
         <w:pStyle w:val="Compact"/>
       </w:pPr>
       <w:r>
-        <w:t>Developed analysis tools and instructed others on their use (MATLAB, Microsoft Excel)</w:t>
+        <w:t>Developed analysis tools and instructed others on their use (MATLAB, Excel)</w:t>
       </w:r>
     </w:p>
     <w:p>
@@ -601,8 +684,8 @@
       <w:pPr>
         <w:pStyle w:val="Heading2"/>
       </w:pPr>
-      <w:bookmarkStart w:id="7" w:name="education"/>
-      <w:bookmarkEnd w:id="7"/>
+      <w:bookmarkStart w:id="6" w:name="education"/>
+      <w:bookmarkEnd w:id="6"/>
       <w:r>
         <w:t>Education</w:t>
       </w:r>
@@ -625,7 +708,13 @@
         <w:rPr>
           <w:i/>
         </w:rPr>
-        <w:t>2017 | Ryerson University</w:t>
+        <w:t>2014-2018</w:t>
+      </w:r>
+      <w:r>
+        <w:rPr>
+          <w:i/>
+        </w:rPr>
+        <w:t xml:space="preserve"> | Ryerson University</w:t>
       </w:r>
       <w:r>
         <w:tab/>
@@ -708,19 +797,21 @@
         </w:rPr>
         <w:t>2003-2007 | McGill Universit</w:t>
       </w:r>
-      <w:bookmarkStart w:id="8" w:name="phd-in-psychology-neuroscience"/>
-      <w:bookmarkStart w:id="9" w:name="machine-learning-certificate"/>
+      <w:bookmarkStart w:id="7" w:name="phd-in-psychology-neuroscience"/>
+      <w:bookmarkStart w:id="8" w:name="machine-learning-certificate"/>
+      <w:bookmarkEnd w:id="7"/>
       <w:bookmarkEnd w:id="8"/>
-      <w:bookmarkEnd w:id="9"/>
       <w:r>
         <w:rPr>
           <w:i/>
         </w:rPr>
         <w:t>y</w:t>
       </w:r>
+      <w:bookmarkStart w:id="9" w:name="_GoBack"/>
+      <w:bookmarkEnd w:id="9"/>
     </w:p>
     <w:sectPr>
-      <w:headerReference w:type="default" r:id="rId13"/>
+      <w:headerReference w:type="default" r:id="rId18"/>
       <w:pgSz w:w="12240" w:h="15840"/>
       <w:pgMar w:top="1440" w:right="1440" w:bottom="1440" w:left="1440" w:header="720" w:footer="720" w:gutter="0"/>
       <w:cols w:space="720"/>
@@ -1575,6 +1666,304 @@
       <w:numFmt w:val="decimal"/>
       <w:lvlText w:val=""/>
       <w:lvlJc w:val="left"/>
+    </w:lvl>
+  </w:abstractNum>
+  <w:abstractNum w:abstractNumId="16">
+    <w:nsid w:val="61234567"/>
+    <w:multiLevelType w:val="multilevel"/>
+    <w:tmpl w:val="6D7C88CA"/>
+    <w:lvl w:ilvl="0">
+      <w:start w:val="1"/>
+      <w:numFmt w:val="bullet"/>
+      <w:lvlText w:val=""/>
+      <w:lvlJc w:val="left"/>
+      <w:pPr>
+        <w:tabs>
+          <w:tab w:val="num" w:pos="720"/>
+        </w:tabs>
+        <w:ind w:left="720" w:hanging="360"/>
+      </w:pPr>
+      <w:rPr>
+        <w:rFonts w:ascii="Symbol" w:hAnsi="Symbol" w:hint="default"/>
+        <w:sz w:val="20"/>
+      </w:rPr>
+    </w:lvl>
+    <w:lvl w:ilvl="1" w:tentative="1">
+      <w:start w:val="1"/>
+      <w:numFmt w:val="bullet"/>
+      <w:lvlText w:val="o"/>
+      <w:lvlJc w:val="left"/>
+      <w:pPr>
+        <w:tabs>
+          <w:tab w:val="num" w:pos="1440"/>
+        </w:tabs>
+        <w:ind w:left="1440" w:hanging="360"/>
+      </w:pPr>
+      <w:rPr>
+        <w:rFonts w:ascii="Courier New" w:hAnsi="Courier New" w:hint="default"/>
+        <w:sz w:val="20"/>
+      </w:rPr>
+    </w:lvl>
+    <w:lvl w:ilvl="2" w:tentative="1">
+      <w:start w:val="1"/>
+      <w:numFmt w:val="bullet"/>
+      <w:lvlText w:val=""/>
+      <w:lvlJc w:val="left"/>
+      <w:pPr>
+        <w:tabs>
+          <w:tab w:val="num" w:pos="2160"/>
+        </w:tabs>
+        <w:ind w:left="2160" w:hanging="360"/>
+      </w:pPr>
+      <w:rPr>
+        <w:rFonts w:ascii="Wingdings" w:hAnsi="Wingdings" w:hint="default"/>
+        <w:sz w:val="20"/>
+      </w:rPr>
+    </w:lvl>
+    <w:lvl w:ilvl="3" w:tentative="1">
+      <w:start w:val="1"/>
+      <w:numFmt w:val="bullet"/>
+      <w:lvlText w:val=""/>
+      <w:lvlJc w:val="left"/>
+      <w:pPr>
+        <w:tabs>
+          <w:tab w:val="num" w:pos="2880"/>
+        </w:tabs>
+        <w:ind w:left="2880" w:hanging="360"/>
+      </w:pPr>
+      <w:rPr>
+        <w:rFonts w:ascii="Wingdings" w:hAnsi="Wingdings" w:hint="default"/>
+        <w:sz w:val="20"/>
+      </w:rPr>
+    </w:lvl>
+    <w:lvl w:ilvl="4" w:tentative="1">
+      <w:start w:val="1"/>
+      <w:numFmt w:val="bullet"/>
+      <w:lvlText w:val=""/>
+      <w:lvlJc w:val="left"/>
+      <w:pPr>
+        <w:tabs>
+          <w:tab w:val="num" w:pos="3600"/>
+        </w:tabs>
+        <w:ind w:left="3600" w:hanging="360"/>
+      </w:pPr>
+      <w:rPr>
+        <w:rFonts w:ascii="Wingdings" w:hAnsi="Wingdings" w:hint="default"/>
+        <w:sz w:val="20"/>
+      </w:rPr>
+    </w:lvl>
+    <w:lvl w:ilvl="5" w:tentative="1">
+      <w:start w:val="1"/>
+      <w:numFmt w:val="bullet"/>
+      <w:lvlText w:val=""/>
+      <w:lvlJc w:val="left"/>
+      <w:pPr>
+        <w:tabs>
+          <w:tab w:val="num" w:pos="4320"/>
+        </w:tabs>
+        <w:ind w:left="4320" w:hanging="360"/>
+      </w:pPr>
+      <w:rPr>
+        <w:rFonts w:ascii="Wingdings" w:hAnsi="Wingdings" w:hint="default"/>
+        <w:sz w:val="20"/>
+      </w:rPr>
+    </w:lvl>
+    <w:lvl w:ilvl="6" w:tentative="1">
+      <w:start w:val="1"/>
+      <w:numFmt w:val="bullet"/>
+      <w:lvlText w:val=""/>
+      <w:lvlJc w:val="left"/>
+      <w:pPr>
+        <w:tabs>
+          <w:tab w:val="num" w:pos="5040"/>
+        </w:tabs>
+        <w:ind w:left="5040" w:hanging="360"/>
+      </w:pPr>
+      <w:rPr>
+        <w:rFonts w:ascii="Wingdings" w:hAnsi="Wingdings" w:hint="default"/>
+        <w:sz w:val="20"/>
+      </w:rPr>
+    </w:lvl>
+    <w:lvl w:ilvl="7" w:tentative="1">
+      <w:start w:val="1"/>
+      <w:numFmt w:val="bullet"/>
+      <w:lvlText w:val=""/>
+      <w:lvlJc w:val="left"/>
+      <w:pPr>
+        <w:tabs>
+          <w:tab w:val="num" w:pos="5760"/>
+        </w:tabs>
+        <w:ind w:left="5760" w:hanging="360"/>
+      </w:pPr>
+      <w:rPr>
+        <w:rFonts w:ascii="Wingdings" w:hAnsi="Wingdings" w:hint="default"/>
+        <w:sz w:val="20"/>
+      </w:rPr>
+    </w:lvl>
+    <w:lvl w:ilvl="8" w:tentative="1">
+      <w:start w:val="1"/>
+      <w:numFmt w:val="bullet"/>
+      <w:lvlText w:val=""/>
+      <w:lvlJc w:val="left"/>
+      <w:pPr>
+        <w:tabs>
+          <w:tab w:val="num" w:pos="6480"/>
+        </w:tabs>
+        <w:ind w:left="6480" w:hanging="360"/>
+      </w:pPr>
+      <w:rPr>
+        <w:rFonts w:ascii="Wingdings" w:hAnsi="Wingdings" w:hint="default"/>
+        <w:sz w:val="20"/>
+      </w:rPr>
+    </w:lvl>
+  </w:abstractNum>
+  <w:abstractNum w:abstractNumId="17">
+    <w:nsid w:val="6EB1468C"/>
+    <w:multiLevelType w:val="multilevel"/>
+    <w:tmpl w:val="78EA1642"/>
+    <w:lvl w:ilvl="0">
+      <w:start w:val="1"/>
+      <w:numFmt w:val="bullet"/>
+      <w:lvlText w:val=""/>
+      <w:lvlJc w:val="left"/>
+      <w:pPr>
+        <w:tabs>
+          <w:tab w:val="num" w:pos="720"/>
+        </w:tabs>
+        <w:ind w:left="720" w:hanging="360"/>
+      </w:pPr>
+      <w:rPr>
+        <w:rFonts w:ascii="Symbol" w:hAnsi="Symbol" w:hint="default"/>
+        <w:sz w:val="20"/>
+      </w:rPr>
+    </w:lvl>
+    <w:lvl w:ilvl="1" w:tentative="1">
+      <w:start w:val="1"/>
+      <w:numFmt w:val="bullet"/>
+      <w:lvlText w:val="o"/>
+      <w:lvlJc w:val="left"/>
+      <w:pPr>
+        <w:tabs>
+          <w:tab w:val="num" w:pos="1440"/>
+        </w:tabs>
+        <w:ind w:left="1440" w:hanging="360"/>
+      </w:pPr>
+      <w:rPr>
+        <w:rFonts w:ascii="Courier New" w:hAnsi="Courier New" w:hint="default"/>
+        <w:sz w:val="20"/>
+      </w:rPr>
+    </w:lvl>
+    <w:lvl w:ilvl="2" w:tentative="1">
+      <w:start w:val="1"/>
+      <w:numFmt w:val="bullet"/>
+      <w:lvlText w:val=""/>
+      <w:lvlJc w:val="left"/>
+      <w:pPr>
+        <w:tabs>
+          <w:tab w:val="num" w:pos="2160"/>
+        </w:tabs>
+        <w:ind w:left="2160" w:hanging="360"/>
+      </w:pPr>
+      <w:rPr>
+        <w:rFonts w:ascii="Wingdings" w:hAnsi="Wingdings" w:hint="default"/>
+        <w:sz w:val="20"/>
+      </w:rPr>
+    </w:lvl>
+    <w:lvl w:ilvl="3" w:tentative="1">
+      <w:start w:val="1"/>
+      <w:numFmt w:val="bullet"/>
+      <w:lvlText w:val=""/>
+      <w:lvlJc w:val="left"/>
+      <w:pPr>
+        <w:tabs>
+          <w:tab w:val="num" w:pos="2880"/>
+        </w:tabs>
+        <w:ind w:left="2880" w:hanging="360"/>
+      </w:pPr>
+      <w:rPr>
+        <w:rFonts w:ascii="Wingdings" w:hAnsi="Wingdings" w:hint="default"/>
+        <w:sz w:val="20"/>
+      </w:rPr>
+    </w:lvl>
+    <w:lvl w:ilvl="4" w:tentative="1">
+      <w:start w:val="1"/>
+      <w:numFmt w:val="bullet"/>
+      <w:lvlText w:val=""/>
+      <w:lvlJc w:val="left"/>
+      <w:pPr>
+        <w:tabs>
+          <w:tab w:val="num" w:pos="3600"/>
+        </w:tabs>
+        <w:ind w:left="3600" w:hanging="360"/>
+      </w:pPr>
+      <w:rPr>
+        <w:rFonts w:ascii="Wingdings" w:hAnsi="Wingdings" w:hint="default"/>
+        <w:sz w:val="20"/>
+      </w:rPr>
+    </w:lvl>
+    <w:lvl w:ilvl="5" w:tentative="1">
+      <w:start w:val="1"/>
+      <w:numFmt w:val="bullet"/>
+      <w:lvlText w:val=""/>
+      <w:lvlJc w:val="left"/>
+      <w:pPr>
+        <w:tabs>
+          <w:tab w:val="num" w:pos="4320"/>
+        </w:tabs>
+        <w:ind w:left="4320" w:hanging="360"/>
+      </w:pPr>
+      <w:rPr>
+        <w:rFonts w:ascii="Wingdings" w:hAnsi="Wingdings" w:hint="default"/>
+        <w:sz w:val="20"/>
+      </w:rPr>
+    </w:lvl>
+    <w:lvl w:ilvl="6" w:tentative="1">
+      <w:start w:val="1"/>
+      <w:numFmt w:val="bullet"/>
+      <w:lvlText w:val=""/>
+      <w:lvlJc w:val="left"/>
+      <w:pPr>
+        <w:tabs>
+          <w:tab w:val="num" w:pos="5040"/>
+        </w:tabs>
+        <w:ind w:left="5040" w:hanging="360"/>
+      </w:pPr>
+      <w:rPr>
+        <w:rFonts w:ascii="Wingdings" w:hAnsi="Wingdings" w:hint="default"/>
+        <w:sz w:val="20"/>
+      </w:rPr>
+    </w:lvl>
+    <w:lvl w:ilvl="7" w:tentative="1">
+      <w:start w:val="1"/>
+      <w:numFmt w:val="bullet"/>
+      <w:lvlText w:val=""/>
+      <w:lvlJc w:val="left"/>
+      <w:pPr>
+        <w:tabs>
+          <w:tab w:val="num" w:pos="5760"/>
+        </w:tabs>
+        <w:ind w:left="5760" w:hanging="360"/>
+      </w:pPr>
+      <w:rPr>
+        <w:rFonts w:ascii="Wingdings" w:hAnsi="Wingdings" w:hint="default"/>
+        <w:sz w:val="20"/>
+      </w:rPr>
+    </w:lvl>
+    <w:lvl w:ilvl="8" w:tentative="1">
+      <w:start w:val="1"/>
+      <w:numFmt w:val="bullet"/>
+      <w:lvlText w:val=""/>
+      <w:lvlJc w:val="left"/>
+      <w:pPr>
+        <w:tabs>
+          <w:tab w:val="num" w:pos="6480"/>
+        </w:tabs>
+        <w:ind w:left="6480" w:hanging="360"/>
+      </w:pPr>
+      <w:rPr>
+        <w:rFonts w:ascii="Wingdings" w:hAnsi="Wingdings" w:hint="default"/>
+        <w:sz w:val="20"/>
+      </w:rPr>
     </w:lvl>
   </w:abstractNum>
   <w:num w:numId="1">
@@ -1633,6 +2022,12 @@
   </w:num>
   <w:num w:numId="19">
     <w:abstractNumId w:val="15"/>
+  </w:num>
+  <w:num w:numId="20">
+    <w:abstractNumId w:val="16"/>
+  </w:num>
+  <w:num w:numId="21">
+    <w:abstractNumId w:val="17"/>
   </w:num>
 </w:numbering>
 </file>

</xml_diff>